<commit_message>
resolvido até ao labeling()
</commit_message>
<xml_diff>
--- a/PLOG_TP2_FINAL_G1_T10.docx
+++ b/PLOG_TP2_FINAL_G1_T10.docx
@@ -382,7 +382,20 @@
         <w:rPr>
           <w:lang w:val="pt-PT"/>
         </w:rPr>
-        <w:t xml:space="preserve"> deste trabalho foi a continuação da aprendizagem da linguagem </w:t>
+        <w:t xml:space="preserve"> </w:t>
+      </w:r>
+      <w:r>
+        <w:rPr>
+          <w:u w:val="single"/>
+          <w:lang w:val="pt-PT"/>
+        </w:rPr>
+        <w:t>deste</w:t>
+      </w:r>
+      <w:r>
+        <w:rPr>
+          <w:lang w:val="pt-PT"/>
+        </w:rPr>
+        <w:t xml:space="preserve"> trabalho foi a continuação da aprendizagem da linguagem </w:t>
       </w:r>
       <w:proofErr w:type="spellStart"/>
       <w:r>
@@ -449,9 +462,114 @@
         <w:pStyle w:val="abstract"/>
         <w:ind w:firstLine="0"/>
         <w:rPr>
-          <w:lang w:val="pt-PT"/>
-        </w:rPr>
-      </w:pPr>
+          <w:color w:val="FF0000"/>
+          <w:lang w:val="pt-PT"/>
+        </w:rPr>
+      </w:pPr>
+      <w:r>
+        <w:rPr>
+          <w:rFonts w:ascii="Trebuchet MS" w:hAnsi="Trebuchet MS"/>
+          <w:color w:val="FF0000"/>
+          <w:szCs w:val="18"/>
+          <w:shd w:val="clear" w:color="auto" w:fill="FFFFFF"/>
+          <w:lang w:val="pt-PT"/>
+        </w:rPr>
+        <w:t>Não precisam dar pormenores do vosso método no resumo. Só qual o problema que vão</w:t>
+      </w:r>
+      <w:r>
+        <w:rPr>
+          <w:rStyle w:val="apple-converted-space"/>
+          <w:rFonts w:ascii="Trebuchet MS" w:hAnsi="Trebuchet MS"/>
+          <w:color w:val="FF0000"/>
+          <w:szCs w:val="18"/>
+          <w:shd w:val="clear" w:color="auto" w:fill="FFFFFF"/>
+          <w:lang w:val="pt-PT"/>
+        </w:rPr>
+        <w:t> </w:t>
+      </w:r>
+      <w:r>
+        <w:rPr>
+          <w:rFonts w:ascii="Trebuchet MS" w:hAnsi="Trebuchet MS"/>
+          <w:color w:val="FF0000"/>
+          <w:szCs w:val="18"/>
+          <w:lang w:val="pt-PT"/>
+        </w:rPr>
+        <w:br/>
+      </w:r>
+      <w:r>
+        <w:rPr>
+          <w:rFonts w:ascii="Trebuchet MS" w:hAnsi="Trebuchet MS"/>
+          <w:color w:val="FF0000"/>
+          <w:szCs w:val="18"/>
+          <w:shd w:val="clear" w:color="auto" w:fill="FFFFFF"/>
+          <w:lang w:val="pt-PT"/>
+        </w:rPr>
+        <w:t>atacar, o método geral (</w:t>
+      </w:r>
+      <w:proofErr w:type="spellStart"/>
+      <w:r>
+        <w:rPr>
+          <w:rFonts w:ascii="Trebuchet MS" w:hAnsi="Trebuchet MS"/>
+          <w:color w:val="FF0000"/>
+          <w:szCs w:val="18"/>
+          <w:shd w:val="clear" w:color="auto" w:fill="FFFFFF"/>
+          <w:lang w:val="pt-PT"/>
+        </w:rPr>
+        <w:t>clpfd</w:t>
+      </w:r>
+      <w:proofErr w:type="spellEnd"/>
+      <w:r>
+        <w:rPr>
+          <w:rFonts w:ascii="Trebuchet MS" w:hAnsi="Trebuchet MS"/>
+          <w:color w:val="FF0000"/>
+          <w:szCs w:val="18"/>
+          <w:shd w:val="clear" w:color="auto" w:fill="FFFFFF"/>
+          <w:lang w:val="pt-PT"/>
+        </w:rPr>
+        <w:t>), e (opcional) um brevíssima descrição do resultado</w:t>
+      </w:r>
+      <w:r>
+        <w:rPr>
+          <w:rStyle w:val="apple-converted-space"/>
+          <w:rFonts w:ascii="Trebuchet MS" w:hAnsi="Trebuchet MS"/>
+          <w:color w:val="FF0000"/>
+          <w:szCs w:val="18"/>
+          <w:shd w:val="clear" w:color="auto" w:fill="FFFFFF"/>
+          <w:lang w:val="pt-PT"/>
+        </w:rPr>
+        <w:t> </w:t>
+      </w:r>
+      <w:r>
+        <w:rPr>
+          <w:rFonts w:ascii="Trebuchet MS" w:hAnsi="Trebuchet MS"/>
+          <w:color w:val="FF0000"/>
+          <w:szCs w:val="18"/>
+          <w:lang w:val="pt-PT"/>
+        </w:rPr>
+        <w:br/>
+      </w:r>
+      <w:proofErr w:type="gramStart"/>
+      <w:r>
+        <w:rPr>
+          <w:rFonts w:ascii="Trebuchet MS" w:hAnsi="Trebuchet MS"/>
+          <w:color w:val="FF0000"/>
+          <w:szCs w:val="18"/>
+          <w:shd w:val="clear" w:color="auto" w:fill="FFFFFF"/>
+          <w:lang w:val="pt-PT"/>
+        </w:rPr>
+        <w:t>(tempo</w:t>
+      </w:r>
+      <w:proofErr w:type="gramEnd"/>
+      <w:r>
+        <w:rPr>
+          <w:rFonts w:ascii="Trebuchet MS" w:hAnsi="Trebuchet MS"/>
+          <w:color w:val="FF0000"/>
+          <w:szCs w:val="18"/>
+          <w:shd w:val="clear" w:color="auto" w:fill="FFFFFF"/>
+          <w:lang w:val="pt-PT"/>
+        </w:rPr>
+        <w:t>).</w:t>
+      </w:r>
     </w:p>
     <w:p>
       <w:pPr>
@@ -584,6 +702,7 @@
         <w:rPr>
           <w:lang w:val="pt-PT"/>
         </w:rPr>
+        <w:lastRenderedPageBreak/>
         <w:t xml:space="preserve">A escolha deste problema deveu-se essencialmente ao interesse suscitado pela </w:t>
       </w:r>
       <w:proofErr w:type="spellStart"/>
@@ -630,14 +749,7 @@
         <w:rPr>
           <w:lang w:val="pt-PT"/>
         </w:rPr>
-        <w:t xml:space="preserve">volvidas competências de representação de problemas de forma </w:t>
-      </w:r>
-      <w:r>
-        <w:rPr>
-          <w:lang w:val="pt-PT"/>
-        </w:rPr>
-        <w:lastRenderedPageBreak/>
-        <w:t>declarativa, ao contrário da programação func</w:t>
+        <w:t>volvidas competências de representação de problemas de forma declarativa, ao contrário da programação func</w:t>
       </w:r>
       <w:r>
         <w:rPr>
@@ -971,116 +1083,17 @@
     </w:p>
     <w:p>
       <w:pPr>
-        <w:pStyle w:val="address"/>
-        <w:rPr>
-          <w:lang w:val="pt-PT"/>
-        </w:rPr>
-      </w:pPr>
-    </w:p>
-    <w:p>
-      <w:pPr>
-        <w:pStyle w:val="abstract"/>
-        <w:ind w:left="0" w:firstLine="0"/>
-        <w:rPr>
-          <w:u w:val="single"/>
-          <w:lang w:val="pt-PT"/>
-        </w:rPr>
-      </w:pPr>
-    </w:p>
-    <w:p>
-      <w:pPr>
-        <w:rPr>
-          <w:lang w:val="pt-PT"/>
-        </w:rPr>
-      </w:pPr>
-    </w:p>
-    <w:p>
-      <w:pPr>
-        <w:rPr>
-          <w:lang w:val="pt-PT"/>
-        </w:rPr>
-      </w:pPr>
-    </w:p>
-    <w:p>
-      <w:pPr>
-        <w:rPr>
-          <w:lang w:val="pt-PT"/>
-        </w:rPr>
-      </w:pPr>
-    </w:p>
-    <w:p>
-      <w:pPr>
-        <w:rPr>
-          <w:lang w:val="pt-PT"/>
-        </w:rPr>
-      </w:pPr>
-    </w:p>
-    <w:p>
-      <w:pPr>
-        <w:rPr>
-          <w:lang w:val="pt-PT"/>
-        </w:rPr>
-      </w:pPr>
-    </w:p>
-    <w:p>
-      <w:pPr>
-        <w:rPr>
-          <w:lang w:val="pt-PT"/>
-        </w:rPr>
-      </w:pPr>
-    </w:p>
-    <w:p>
-      <w:pPr>
-        <w:rPr>
-          <w:lang w:val="pt-PT"/>
-        </w:rPr>
-      </w:pPr>
-    </w:p>
-    <w:p>
-      <w:pPr>
-        <w:rPr>
-          <w:lang w:val="pt-PT"/>
-        </w:rPr>
-      </w:pPr>
-    </w:p>
-    <w:p>
-      <w:pPr>
-        <w:rPr>
-          <w:lang w:val="pt-PT"/>
-        </w:rPr>
-      </w:pPr>
-    </w:p>
-    <w:p>
-      <w:pPr>
-        <w:rPr>
-          <w:lang w:val="pt-PT"/>
-        </w:rPr>
-      </w:pPr>
-    </w:p>
-    <w:p>
-      <w:pPr>
-        <w:rPr>
-          <w:lang w:val="pt-PT"/>
-        </w:rPr>
-      </w:pPr>
-    </w:p>
-    <w:p>
-      <w:pPr>
-        <w:jc w:val="center"/>
+        <w:ind w:firstLine="0"/>
         <w:rPr>
           <w:lang w:val="pt-PT"/>
         </w:rPr>
       </w:pPr>
     </w:p>
     <w:sectPr>
-      <w:headerReference w:type="even" r:id="rId8"/>
-      <w:headerReference w:type="default" r:id="rId9"/>
-      <w:footerReference w:type="even" r:id="rId10"/>
-      <w:footerReference w:type="default" r:id="rId11"/>
-      <w:headerReference w:type="first" r:id="rId12"/>
-      <w:footerReference w:type="first" r:id="rId13"/>
+      <w:footerReference w:type="even" r:id="rId8"/>
+      <w:footerReference w:type="default" r:id="rId9"/>
       <w:pgSz w:w="11906" w:h="16838" w:code="9"/>
-      <w:pgMar w:top="2948" w:right="2494" w:bottom="2948" w:left="2494" w:header="2381" w:footer="2324" w:gutter="0"/>
+      <w:pgMar w:top="2948" w:right="2494" w:bottom="2948" w:left="2494" w:header="2381" w:footer="1417" w:gutter="0"/>
       <w:cols w:space="708"/>
       <w:docGrid w:linePitch="360"/>
     </w:sectPr>
@@ -1111,7 +1124,7 @@
 <w:ftr xmlns:ve="http://schemas.openxmlformats.org/markup-compatibility/2006" xmlns:o="urn:schemas-microsoft-com:office:office" xmlns:r="http://schemas.openxmlformats.org/officeDocument/2006/relationships" xmlns:m="http://schemas.openxmlformats.org/officeDocument/2006/math" xmlns:v="urn:schemas-microsoft-com:vml" xmlns:wp="http://schemas.openxmlformats.org/drawingml/2006/wordprocessingDrawing" xmlns:w10="urn:schemas-microsoft-com:office:word" xmlns:w="http://schemas.openxmlformats.org/wordprocessingml/2006/main" xmlns:wne="http://schemas.microsoft.com/office/word/2006/wordml">
   <w:sdt>
     <w:sdtPr>
-      <w:id w:val="330894642"/>
+      <w:id w:val="330894661"/>
       <w:docPartObj>
         <w:docPartGallery w:val="Page Numbers (Bottom of Page)"/>
         <w:docPartUnique/>
@@ -1144,16 +1157,31 @@
 
 <file path=word/footer2.xml><?xml version="1.0" encoding="utf-8"?>
 <w:ftr xmlns:ve="http://schemas.openxmlformats.org/markup-compatibility/2006" xmlns:o="urn:schemas-microsoft-com:office:office" xmlns:r="http://schemas.openxmlformats.org/officeDocument/2006/relationships" xmlns:m="http://schemas.openxmlformats.org/officeDocument/2006/math" xmlns:v="urn:schemas-microsoft-com:vml" xmlns:wp="http://schemas.openxmlformats.org/drawingml/2006/wordprocessingDrawing" xmlns:w10="urn:schemas-microsoft-com:office:word" xmlns:w="http://schemas.openxmlformats.org/wordprocessingml/2006/main" xmlns:wne="http://schemas.microsoft.com/office/word/2006/wordml">
-  <w:p>
-    <w:pPr>
-      <w:pStyle w:val="Rodap"/>
-    </w:pPr>
-  </w:p>
-</w:ftr>
-</file>
-
-<file path=word/footer3.xml><?xml version="1.0" encoding="utf-8"?>
-<w:ftr xmlns:ve="http://schemas.openxmlformats.org/markup-compatibility/2006" xmlns:o="urn:schemas-microsoft-com:office:office" xmlns:r="http://schemas.openxmlformats.org/officeDocument/2006/relationships" xmlns:m="http://schemas.openxmlformats.org/officeDocument/2006/math" xmlns:v="urn:schemas-microsoft-com:vml" xmlns:wp="http://schemas.openxmlformats.org/drawingml/2006/wordprocessingDrawing" xmlns:w10="urn:schemas-microsoft-com:office:word" xmlns:w="http://schemas.openxmlformats.org/wordprocessingml/2006/main" xmlns:wne="http://schemas.microsoft.com/office/word/2006/wordml">
+  <w:sdt>
+    <w:sdtPr>
+      <w:id w:val="330894664"/>
+      <w:docPartObj>
+        <w:docPartGallery w:val="Page Numbers (Bottom of Page)"/>
+        <w:docPartUnique/>
+      </w:docPartObj>
+    </w:sdtPr>
+    <w:sdtContent>
+      <w:p>
+        <w:pPr>
+          <w:pStyle w:val="Rodap"/>
+          <w:jc w:val="right"/>
+        </w:pPr>
+        <w:fldSimple w:instr=" PAGE   \* MERGEFORMAT ">
+          <w:r>
+            <w:rPr>
+              <w:noProof/>
+            </w:rPr>
+            <w:t>2</w:t>
+          </w:r>
+        </w:fldSimple>
+      </w:p>
+    </w:sdtContent>
+  </w:sdt>
   <w:p>
     <w:pPr>
       <w:pStyle w:val="Rodap"/>
@@ -1185,36 +1213,6 @@
     </w:p>
   </w:footnote>
 </w:footnotes>
-</file>
-
-<file path=word/header1.xml><?xml version="1.0" encoding="utf-8"?>
-<w:hdr xmlns:ve="http://schemas.openxmlformats.org/markup-compatibility/2006" xmlns:o="urn:schemas-microsoft-com:office:office" xmlns:r="http://schemas.openxmlformats.org/officeDocument/2006/relationships" xmlns:m="http://schemas.openxmlformats.org/officeDocument/2006/math" xmlns:v="urn:schemas-microsoft-com:vml" xmlns:wp="http://schemas.openxmlformats.org/drawingml/2006/wordprocessingDrawing" xmlns:w10="urn:schemas-microsoft-com:office:word" xmlns:w="http://schemas.openxmlformats.org/wordprocessingml/2006/main" xmlns:wne="http://schemas.microsoft.com/office/word/2006/wordml">
-  <w:p>
-    <w:pPr>
-      <w:pStyle w:val="Cabealho"/>
-    </w:pPr>
-  </w:p>
-</w:hdr>
-</file>
-
-<file path=word/header2.xml><?xml version="1.0" encoding="utf-8"?>
-<w:hdr xmlns:ve="http://schemas.openxmlformats.org/markup-compatibility/2006" xmlns:o="urn:schemas-microsoft-com:office:office" xmlns:r="http://schemas.openxmlformats.org/officeDocument/2006/relationships" xmlns:m="http://schemas.openxmlformats.org/officeDocument/2006/math" xmlns:v="urn:schemas-microsoft-com:vml" xmlns:wp="http://schemas.openxmlformats.org/drawingml/2006/wordprocessingDrawing" xmlns:w10="urn:schemas-microsoft-com:office:word" xmlns:w="http://schemas.openxmlformats.org/wordprocessingml/2006/main" xmlns:wne="http://schemas.microsoft.com/office/word/2006/wordml">
-  <w:p>
-    <w:pPr>
-      <w:pStyle w:val="Cabealho"/>
-    </w:pPr>
-  </w:p>
-</w:hdr>
-</file>
-
-<file path=word/header3.xml><?xml version="1.0" encoding="utf-8"?>
-<w:hdr xmlns:ve="http://schemas.openxmlformats.org/markup-compatibility/2006" xmlns:o="urn:schemas-microsoft-com:office:office" xmlns:r="http://schemas.openxmlformats.org/officeDocument/2006/relationships" xmlns:m="http://schemas.openxmlformats.org/officeDocument/2006/math" xmlns:v="urn:schemas-microsoft-com:vml" xmlns:wp="http://schemas.openxmlformats.org/drawingml/2006/wordprocessingDrawing" xmlns:w10="urn:schemas-microsoft-com:office:word" xmlns:w="http://schemas.openxmlformats.org/wordprocessingml/2006/main" xmlns:wne="http://schemas.microsoft.com/office/word/2006/wordml">
-  <w:p>
-    <w:pPr>
-      <w:pStyle w:val="Cabealho"/>
-    </w:pPr>
-  </w:p>
-</w:hdr>
 </file>
 
 <file path=word/numbering.xml><?xml version="1.0" encoding="utf-8"?>
@@ -3464,6 +3462,11 @@
     <w:rPr>
       <w:sz w:val="16"/>
     </w:rPr>
+  </w:style>
+  <w:style w:type="character" w:customStyle="1" w:styleId="apple-converted-space">
+    <w:name w:val="apple-converted-space"/>
+    <w:basedOn w:val="Tipodeletrapredefinidodopargrafo"/>
+    <w:rsid w:val="00BB2191"/>
   </w:style>
 </w:styles>
 </file>
@@ -3756,7 +3759,7 @@
 </file>
 
 <file path=customXml/itemProps1.xml><?xml version="1.0" encoding="utf-8"?>
-<ds:datastoreItem xmlns:ds="http://schemas.openxmlformats.org/officeDocument/2006/customXml" ds:itemID="{DFC59456-8B02-461A-B0E2-7802D36BC71F}">
+<ds:datastoreItem xmlns:ds="http://schemas.openxmlformats.org/officeDocument/2006/customXml" ds:itemID="{DCD7EFC9-57EC-4D72-B74C-2579CCC4F6BC}">
   <ds:schemaRefs>
     <ds:schemaRef ds:uri="http://schemas.openxmlformats.org/officeDocument/2006/bibliography"/>
   </ds:schemaRefs>

</xml_diff>